<commit_message>
Update P3-Flow Control Selection (Autonommous).docx
</commit_message>
<xml_diff>
--- a/practices/P3/Autonomous/P3-Flow Control Selection (Autonommous).docx
+++ b/practices/P3/Autonomous/P3-Flow Control Selection (Autonommous).docx
@@ -1,6 +1,6 @@
 
 <file path=word/document.xml><?xml version="1.0" encoding="utf-8"?>
-<w:document xmlns:wpc="http://schemas.microsoft.com/office/word/2010/wordprocessingCanvas" xmlns:cx="http://schemas.microsoft.com/office/drawing/2014/chartex" xmlns:cx1="http://schemas.microsoft.com/office/drawing/2015/9/8/chartex" xmlns:cx2="http://schemas.microsoft.com/office/drawing/2015/10/21/chartex" xmlns:cx3="http://schemas.microsoft.com/office/drawing/2016/5/9/chartex" xmlns:cx4="http://schemas.microsoft.com/office/drawing/2016/5/10/chartex" xmlns:cx5="http://schemas.microsoft.com/office/drawing/2016/5/11/chartex" xmlns:cx6="http://schemas.microsoft.com/office/drawing/2016/5/12/chartex" xmlns:cx7="http://schemas.microsoft.com/office/drawing/2016/5/13/chartex" xmlns:cx8="http://schemas.microsoft.com/office/drawing/2016/5/14/chartex" xmlns:mc="http://schemas.openxmlformats.org/markup-compatibility/2006" xmlns:aink="http://schemas.microsoft.com/office/drawing/2016/ink" xmlns:am3d="http://schemas.microsoft.com/office/drawing/2017/model3d" xmlns:o="urn:schemas-microsoft-com:office:office" xmlns:r="http://schemas.openxmlformats.org/officeDocument/2006/relationships" xmlns:m="http://schemas.openxmlformats.org/officeDocument/2006/math" xmlns:v="urn:schemas-microsoft-com:vml" xmlns:wp14="http://schemas.microsoft.com/office/word/2010/wordprocessingDrawing" xmlns:wp="http://schemas.openxmlformats.org/drawingml/2006/wordprocessingDrawing" xmlns:w10="urn:schemas-microsoft-com:office:word" xmlns:w="http://schemas.openxmlformats.org/wordprocessingml/2006/main" xmlns:w14="http://schemas.microsoft.com/office/word/2010/wordml" xmlns:w15="http://schemas.microsoft.com/office/word/2012/wordml" xmlns:w16cid="http://schemas.microsoft.com/office/word/2016/wordml/cid" xmlns:w16se="http://schemas.microsoft.com/office/word/2015/wordml/symex" xmlns:wpg="http://schemas.microsoft.com/office/word/2010/wordprocessingGroup" xmlns:wpi="http://schemas.microsoft.com/office/word/2010/wordprocessingInk" xmlns:wne="http://schemas.microsoft.com/office/word/2006/wordml" xmlns:wps="http://schemas.microsoft.com/office/word/2010/wordprocessingShape" mc:Ignorable="w14 w15 w16se w16cid wp14">
+<w:document xmlns:wpc="http://schemas.microsoft.com/office/word/2010/wordprocessingCanvas" xmlns:cx="http://schemas.microsoft.com/office/drawing/2014/chartex" xmlns:cx1="http://schemas.microsoft.com/office/drawing/2015/9/8/chartex" xmlns:cx2="http://schemas.microsoft.com/office/drawing/2015/10/21/chartex" xmlns:cx3="http://schemas.microsoft.com/office/drawing/2016/5/9/chartex" xmlns:cx4="http://schemas.microsoft.com/office/drawing/2016/5/10/chartex" xmlns:cx5="http://schemas.microsoft.com/office/drawing/2016/5/11/chartex" xmlns:cx6="http://schemas.microsoft.com/office/drawing/2016/5/12/chartex" xmlns:cx7="http://schemas.microsoft.com/office/drawing/2016/5/13/chartex" xmlns:cx8="http://schemas.microsoft.com/office/drawing/2016/5/14/chartex" xmlns:mc="http://schemas.openxmlformats.org/markup-compatibility/2006" xmlns:aink="http://schemas.microsoft.com/office/drawing/2016/ink" xmlns:am3d="http://schemas.microsoft.com/office/drawing/2017/model3d" xmlns:o="urn:schemas-microsoft-com:office:office" xmlns:r="http://schemas.openxmlformats.org/officeDocument/2006/relationships" xmlns:m="http://schemas.openxmlformats.org/officeDocument/2006/math" xmlns:v="urn:schemas-microsoft-com:vml" xmlns:wp14="http://schemas.microsoft.com/office/word/2010/wordprocessingDrawing" xmlns:wp="http://schemas.openxmlformats.org/drawingml/2006/wordprocessingDrawing" xmlns:w10="urn:schemas-microsoft-com:office:word" xmlns:w="http://schemas.openxmlformats.org/wordprocessingml/2006/main" xmlns:w14="http://schemas.microsoft.com/office/word/2010/wordml" xmlns:w15="http://schemas.microsoft.com/office/word/2012/wordml" xmlns:w16cex="http://schemas.microsoft.com/office/word/2018/wordml/cex" xmlns:w16cid="http://schemas.microsoft.com/office/word/2016/wordml/cid" xmlns:w16="http://schemas.microsoft.com/office/word/2018/wordml" xmlns:w16se="http://schemas.microsoft.com/office/word/2015/wordml/symex" xmlns:wpg="http://schemas.microsoft.com/office/word/2010/wordprocessingGroup" xmlns:wpi="http://schemas.microsoft.com/office/word/2010/wordprocessingInk" xmlns:wne="http://schemas.microsoft.com/office/word/2006/wordml" xmlns:wps="http://schemas.microsoft.com/office/word/2010/wordprocessingShape" mc:Ignorable="w14 w15 w16se w16cid w16 w16cex wp14">
   <w:body>
     <w:p>
       <w:pPr>
@@ -278,25 +278,7 @@
           <w:bCs/>
           <w:lang w:val="en-GB"/>
         </w:rPr>
-        <w:t xml:space="preserve">+ </w:t>
-      </w:r>
-      <w:proofErr w:type="spellStart"/>
-      <w:r>
-        <w:rPr>
-          <w:b/>
-          <w:bCs/>
-          <w:lang w:val="en-GB"/>
-        </w:rPr>
-        <w:t>bX</w:t>
-      </w:r>
-      <w:proofErr w:type="spellEnd"/>
-      <w:r>
-        <w:rPr>
-          <w:b/>
-          <w:bCs/>
-          <w:lang w:val="en-GB"/>
-        </w:rPr>
-        <w:t xml:space="preserve"> + c = 0</w:t>
+        <w:t>+ bX + c = 0</w:t>
       </w:r>
       <w:r>
         <w:rPr>
@@ -376,23 +358,13 @@
         </w:rPr>
         <w:t xml:space="preserve">, defined in </w:t>
       </w:r>
-      <w:proofErr w:type="spellStart"/>
       <w:r>
         <w:rPr>
           <w:b/>
           <w:bCs/>
           <w:lang w:val="en-GB"/>
         </w:rPr>
-        <w:t>math.h</w:t>
-      </w:r>
-      <w:proofErr w:type="spellEnd"/>
-      <w:r>
-        <w:rPr>
-          <w:b/>
-          <w:bCs/>
-          <w:lang w:val="en-GB"/>
-        </w:rPr>
-        <w:t xml:space="preserve"> </w:t>
+        <w:t xml:space="preserve">math.h </w:t>
       </w:r>
       <w:r>
         <w:rPr>
@@ -455,7 +427,7 @@
           <w:lang w:eastAsia="es-ES"/>
         </w:rPr>
         <w:drawing>
-          <wp:inline distT="0" distB="0" distL="0" distR="0">
+          <wp:inline distT="0" distB="0" distL="0" distR="0" wp14:anchorId="232B1404" wp14:editId="46ABA768">
             <wp:extent cx="4295775" cy="1933575"/>
             <wp:effectExtent l="0" t="0" r="0" b="0"/>
             <wp:docPr id="10" name="Imagen 10"/>
@@ -524,7 +496,7 @@
           <w:lang w:eastAsia="es-ES"/>
         </w:rPr>
         <w:drawing>
-          <wp:inline distT="0" distB="0" distL="0" distR="0">
+          <wp:inline distT="0" distB="0" distL="0" distR="0" wp14:anchorId="42422556" wp14:editId="7E9F24F0">
             <wp:extent cx="4371975" cy="1933575"/>
             <wp:effectExtent l="0" t="0" r="0" b="0"/>
             <wp:docPr id="11" name="Imagen 11"/>
@@ -596,7 +568,7 @@
           <w:lang w:eastAsia="es-ES"/>
         </w:rPr>
         <w:drawing>
-          <wp:inline distT="0" distB="0" distL="0" distR="0">
+          <wp:inline distT="0" distB="0" distL="0" distR="0" wp14:anchorId="3A58FD14" wp14:editId="02F1C5B5">
             <wp:extent cx="4295775" cy="1819275"/>
             <wp:effectExtent l="0" t="0" r="0" b="0"/>
             <wp:docPr id="13" name="Imagen 13"/>
@@ -794,13 +766,8 @@
           <w:shd w:val="clear" w:color="auto" w:fill="3E4999"/>
         </w:rPr>
       </w:pPr>
-      <w:proofErr w:type="spellStart"/>
-      <w:r>
-        <w:t>Example</w:t>
-      </w:r>
-      <w:proofErr w:type="spellEnd"/>
-      <w:r>
-        <w:t xml:space="preserve">: Input file </w:t>
+      <w:r>
+        <w:t xml:space="preserve">Example: Input file </w:t>
       </w:r>
     </w:p>
     <w:p>
@@ -818,7 +785,7 @@
           <w:lang w:eastAsia="es-ES"/>
         </w:rPr>
         <w:drawing>
-          <wp:inline distT="0" distB="0" distL="0" distR="0">
+          <wp:inline distT="0" distB="0" distL="0" distR="0" wp14:anchorId="103A5147" wp14:editId="284CBDD4">
             <wp:extent cx="2200275" cy="1162050"/>
             <wp:effectExtent l="0" t="0" r="0" b="0"/>
             <wp:docPr id="14" name="Imagen 14"/>
@@ -896,7 +863,7 @@
           <w:lang w:eastAsia="es-ES"/>
         </w:rPr>
         <w:drawing>
-          <wp:inline distT="0" distB="0" distL="0" distR="0">
+          <wp:inline distT="0" distB="0" distL="0" distR="0" wp14:anchorId="231B3EDE" wp14:editId="67477DBF">
             <wp:extent cx="5857875" cy="1514475"/>
             <wp:effectExtent l="0" t="0" r="0" b="0"/>
             <wp:docPr id="15" name="Imagen 15"/>
@@ -1128,22 +1095,22 @@
           <w:szCs w:val="22"/>
         </w:rPr>
       </w:pPr>
-      <w:proofErr w:type="spellStart"/>
       <w:r>
         <w:rPr>
           <w:sz w:val="22"/>
           <w:szCs w:val="22"/>
         </w:rPr>
-        <w:t>Examples</w:t>
-      </w:r>
-      <w:proofErr w:type="spellEnd"/>
-      <w:r>
+        <w:t>Examples:</w:t>
+      </w:r>
+    </w:p>
+    <w:p>
+      <w:pPr>
+        <w:pStyle w:val="Default"/>
         <w:rPr>
           <w:sz w:val="22"/>
           <w:szCs w:val="22"/>
         </w:rPr>
-        <w:t>:</w:t>
-      </w:r>
+      </w:pPr>
     </w:p>
     <w:p>
       <w:pPr>
@@ -1153,30 +1120,12 @@
           <w:szCs w:val="22"/>
         </w:rPr>
       </w:pPr>
-    </w:p>
-    <w:p>
-      <w:pPr>
-        <w:pStyle w:val="Default"/>
+      <w:r>
         <w:rPr>
           <w:sz w:val="22"/>
           <w:szCs w:val="22"/>
         </w:rPr>
-      </w:pPr>
-      <w:proofErr w:type="spellStart"/>
-      <w:r>
-        <w:rPr>
-          <w:sz w:val="22"/>
-          <w:szCs w:val="22"/>
-        </w:rPr>
-        <w:t>Example</w:t>
-      </w:r>
-      <w:proofErr w:type="spellEnd"/>
-      <w:r>
-        <w:rPr>
-          <w:sz w:val="22"/>
-          <w:szCs w:val="22"/>
-        </w:rPr>
-        <w:t xml:space="preserve"> 1</w:t>
+        <w:t>Example 1</w:t>
       </w:r>
     </w:p>
     <w:p>
@@ -1192,7 +1141,7 @@
           <w:lang w:eastAsia="es-ES"/>
         </w:rPr>
         <w:drawing>
-          <wp:inline distT="0" distB="0" distL="0" distR="0">
+          <wp:inline distT="0" distB="0" distL="0" distR="0" wp14:anchorId="3CB003F2" wp14:editId="4794228C">
             <wp:extent cx="5667375" cy="2609850"/>
             <wp:effectExtent l="0" t="0" r="0" b="0"/>
             <wp:docPr id="18" name="Imagen 18"/>
@@ -1276,7 +1225,7 @@
           <w:lang w:eastAsia="es-ES"/>
         </w:rPr>
         <w:drawing>
-          <wp:inline distT="0" distB="0" distL="0" distR="0">
+          <wp:inline distT="0" distB="0" distL="0" distR="0" wp14:anchorId="18FE2137" wp14:editId="684CF1FA">
             <wp:extent cx="5743575" cy="2590800"/>
             <wp:effectExtent l="0" t="0" r="0" b="0"/>
             <wp:docPr id="20" name="Imagen 20"/>
@@ -1372,7 +1321,23 @@
           <w:szCs w:val="22"/>
           <w:lang w:val="en-US"/>
         </w:rPr>
-        <w:t xml:space="preserve">onsider one file that contains the total points of drivers that occupy the top three positions in the current season of Formula 1: first, second and third, respectively. </w:t>
+        <w:t>onsider one file</w:t>
+      </w:r>
+      <w:r>
+        <w:rPr>
+          <w:sz w:val="22"/>
+          <w:szCs w:val="22"/>
+          <w:lang w:val="en-US"/>
+        </w:rPr>
+        <w:t>(F1.txt)</w:t>
+      </w:r>
+      <w:r>
+        <w:rPr>
+          <w:sz w:val="22"/>
+          <w:szCs w:val="22"/>
+          <w:lang w:val="en-US"/>
+        </w:rPr>
+        <w:t xml:space="preserve"> that contains the total points of drivers that occupy the top three positions in the current season of Formula 1: first, second and third, respectively. </w:t>
       </w:r>
     </w:p>
     <w:p>
@@ -1689,34 +1654,14 @@
                 <w:color w:val="000000"/>
               </w:rPr>
             </w:pPr>
-            <w:proofErr w:type="spellStart"/>
             <w:r>
               <w:rPr>
                 <w:rFonts w:ascii="Calibri" w:hAnsi="Calibri" w:cs="Calibri"/>
                 <w:b/>
                 <w:color w:val="000000"/>
               </w:rPr>
-              <w:t>Interest</w:t>
+              <w:t>Interest Rate</w:t>
             </w:r>
-            <w:proofErr w:type="spellEnd"/>
-            <w:r>
-              <w:rPr>
-                <w:rFonts w:ascii="Calibri" w:hAnsi="Calibri" w:cs="Calibri"/>
-                <w:b/>
-                <w:color w:val="000000"/>
-              </w:rPr>
-              <w:t xml:space="preserve"> </w:t>
-            </w:r>
-            <w:proofErr w:type="spellStart"/>
-            <w:r>
-              <w:rPr>
-                <w:rFonts w:ascii="Calibri" w:hAnsi="Calibri" w:cs="Calibri"/>
-                <w:b/>
-                <w:color w:val="000000"/>
-              </w:rPr>
-              <w:t>Rate</w:t>
-            </w:r>
-            <w:proofErr w:type="spellEnd"/>
           </w:p>
         </w:tc>
       </w:tr>
@@ -2023,53 +1968,12 @@
                 <w:color w:val="000000"/>
               </w:rPr>
             </w:pPr>
-            <w:proofErr w:type="spellStart"/>
             <w:r>
               <w:rPr>
                 <w:rFonts w:ascii="Calibri" w:hAnsi="Calibri" w:cs="Calibri"/>
                 <w:color w:val="000000"/>
               </w:rPr>
-              <w:t>less</w:t>
-            </w:r>
-            <w:proofErr w:type="spellEnd"/>
-            <w:r>
-              <w:rPr>
-                <w:rFonts w:ascii="Calibri" w:hAnsi="Calibri" w:cs="Calibri"/>
-                <w:color w:val="000000"/>
-              </w:rPr>
-              <w:t xml:space="preserve"> </w:t>
-            </w:r>
-            <w:proofErr w:type="spellStart"/>
-            <w:r>
-              <w:rPr>
-                <w:rFonts w:ascii="Calibri" w:hAnsi="Calibri" w:cs="Calibri"/>
-                <w:color w:val="000000"/>
-              </w:rPr>
-              <w:t>than</w:t>
-            </w:r>
-            <w:proofErr w:type="spellEnd"/>
-            <w:r>
-              <w:rPr>
-                <w:rFonts w:ascii="Calibri" w:hAnsi="Calibri" w:cs="Calibri"/>
-                <w:color w:val="000000"/>
-              </w:rPr>
-              <w:t xml:space="preserve"> 1 </w:t>
-            </w:r>
-            <w:proofErr w:type="spellStart"/>
-            <w:r>
-              <w:rPr>
-                <w:rFonts w:ascii="Calibri" w:hAnsi="Calibri" w:cs="Calibri"/>
-                <w:color w:val="000000"/>
-              </w:rPr>
-              <w:t>year</w:t>
-            </w:r>
-            <w:proofErr w:type="spellEnd"/>
-            <w:r>
-              <w:rPr>
-                <w:rFonts w:ascii="Calibri" w:hAnsi="Calibri" w:cs="Calibri"/>
-                <w:color w:val="000000"/>
-              </w:rPr>
-              <w:t xml:space="preserve"> </w:t>
+              <w:t xml:space="preserve">less than 1 year </w:t>
             </w:r>
           </w:p>
         </w:tc>
@@ -2230,21 +2134,7 @@
         <w:rPr>
           <w:lang w:val="en-US"/>
         </w:rPr>
-        <w:t xml:space="preserve">. Once both </w:t>
-      </w:r>
-      <w:proofErr w:type="gramStart"/>
-      <w:r>
-        <w:rPr>
-          <w:lang w:val="en-US"/>
-        </w:rPr>
-        <w:t>data</w:t>
-      </w:r>
-      <w:proofErr w:type="gramEnd"/>
-      <w:r>
-        <w:rPr>
-          <w:lang w:val="en-US"/>
-        </w:rPr>
-        <w:t xml:space="preserve"> have been read, the program has to compute their product. Finally, a message indicating if the product is even or odd, has to be written to </w:t>
+        <w:t xml:space="preserve">. Once both data have been read, the program has to compute their product. Finally, a message indicating if the product is even or odd, has to be written to </w:t>
       </w:r>
       <w:r>
         <w:rPr>
@@ -2296,7 +2186,6 @@
         </w:rPr>
         <w:t xml:space="preserve"> </w:t>
       </w:r>
-      <w:proofErr w:type="gramStart"/>
       <w:r>
         <w:rPr>
           <w:color w:val="FFFFFF" w:themeColor="background1"/>
@@ -2315,14 +2204,7 @@
         <w:rPr>
           <w:lang w:val="en-US"/>
         </w:rPr>
-        <w:t>In</w:t>
-      </w:r>
-      <w:proofErr w:type="gramEnd"/>
-      <w:r>
-        <w:rPr>
-          <w:lang w:val="en-US"/>
-        </w:rPr>
-        <w:t xml:space="preserve"> this problem, you have to consider that a given file already exists. It contains information about two vehicle makes. For each one of the makes, the file stores the following data: </w:t>
+        <w:t xml:space="preserve">In this problem, you have to consider that a given file already exists. It contains information about two vehicle makes. For each one of the makes, the file stores the following data: </w:t>
       </w:r>
     </w:p>
     <w:p>
@@ -2359,45 +2241,8 @@
         </w:rPr>
         <w:t xml:space="preserve">Average amount of fuel that is spent each 100 km. The amount will be given in liters. </w:t>
       </w:r>
-      <w:proofErr w:type="spellStart"/>
-      <w:r>
-        <w:t>This</w:t>
-      </w:r>
-      <w:proofErr w:type="spellEnd"/>
-      <w:r>
-        <w:t xml:space="preserve"> </w:t>
-      </w:r>
-      <w:proofErr w:type="spellStart"/>
-      <w:r>
-        <w:t>value</w:t>
-      </w:r>
-      <w:proofErr w:type="spellEnd"/>
-      <w:r>
-        <w:t xml:space="preserve"> </w:t>
-      </w:r>
-      <w:proofErr w:type="spellStart"/>
-      <w:r>
-        <w:t>may</w:t>
-      </w:r>
-      <w:proofErr w:type="spellEnd"/>
-      <w:r>
-        <w:t xml:space="preserve"> </w:t>
-      </w:r>
-      <w:proofErr w:type="spellStart"/>
-      <w:r>
-        <w:t>contain</w:t>
-      </w:r>
-      <w:proofErr w:type="spellEnd"/>
-      <w:r>
-        <w:t xml:space="preserve"> decimal </w:t>
-      </w:r>
-      <w:proofErr w:type="spellStart"/>
-      <w:r>
-        <w:t>part</w:t>
-      </w:r>
-      <w:proofErr w:type="spellEnd"/>
-      <w:r>
-        <w:t>.</w:t>
+      <w:r>
+        <w:t>This value may contain decimal part.</w:t>
       </w:r>
       <w:r>
         <w:t xml:space="preserve"> </w:t>
@@ -2498,7 +2343,7 @@
           <w:lang w:eastAsia="es-ES"/>
         </w:rPr>
         <w:drawing>
-          <wp:inline distT="0" distB="0" distL="0" distR="0" wp14:anchorId="15494C4D" wp14:editId="3800D33B">
+          <wp:inline distT="0" distB="0" distL="0" distR="0" wp14:anchorId="6AEBEA18" wp14:editId="77809898">
             <wp:extent cx="2876550" cy="1943100"/>
             <wp:effectExtent l="0" t="0" r="0" b="0"/>
             <wp:docPr id="21" name="Imagen 21"/>
@@ -2663,8 +2508,6 @@
           <w:lang w:val="en-US"/>
         </w:rPr>
       </w:pPr>
-      <w:bookmarkStart w:id="0" w:name="_GoBack"/>
-      <w:bookmarkEnd w:id="0"/>
       <w:r>
         <w:rPr>
           <w:color w:val="FFFFFF" w:themeColor="background1"/>
@@ -2752,21 +2595,7 @@
         <w:rPr>
           <w:lang w:val="en-US"/>
         </w:rPr>
-        <w:t xml:space="preserve"> travels from B to A). You have to consider that there is only </w:t>
-      </w:r>
-      <w:proofErr w:type="gramStart"/>
-      <w:r>
-        <w:rPr>
-          <w:lang w:val="en-US"/>
-        </w:rPr>
-        <w:t>one track</w:t>
-      </w:r>
-      <w:proofErr w:type="gramEnd"/>
-      <w:r>
-        <w:rPr>
-          <w:lang w:val="en-US"/>
-        </w:rPr>
-        <w:t xml:space="preserve"> section between A and B. </w:t>
+        <w:t xml:space="preserve"> travels from B to A). You have to consider that there is only one track section between A and B. </w:t>
       </w:r>
     </w:p>
     <w:p>
@@ -2782,7 +2611,7 @@
           <w:lang w:eastAsia="es-ES"/>
         </w:rPr>
         <w:drawing>
-          <wp:anchor distT="0" distB="0" distL="114300" distR="114300" simplePos="0" relativeHeight="251661824" behindDoc="0" locked="0" layoutInCell="1" allowOverlap="1" wp14:anchorId="292956BE" wp14:editId="31F179F0">
+          <wp:anchor distT="0" distB="0" distL="114300" distR="114300" simplePos="0" relativeHeight="251661824" behindDoc="0" locked="0" layoutInCell="1" allowOverlap="1" wp14:anchorId="1B6B056B" wp14:editId="73BB99A2">
             <wp:simplePos x="0" y="0"/>
             <wp:positionH relativeFrom="column">
               <wp:posOffset>436880</wp:posOffset>
@@ -2848,7 +2677,7 @@
           <w:lang w:eastAsia="es-ES"/>
         </w:rPr>
         <w:drawing>
-          <wp:anchor distT="0" distB="0" distL="114300" distR="114300" simplePos="0" relativeHeight="251656704" behindDoc="0" locked="0" layoutInCell="1" allowOverlap="1" wp14:anchorId="17DFA789" wp14:editId="7A2AE0D9">
+          <wp:anchor distT="0" distB="0" distL="114300" distR="114300" simplePos="0" relativeHeight="251656704" behindDoc="0" locked="0" layoutInCell="1" allowOverlap="1" wp14:anchorId="7F01CBCA" wp14:editId="02F412FA">
             <wp:simplePos x="0" y="0"/>
             <wp:positionH relativeFrom="column">
               <wp:posOffset>3089275</wp:posOffset>
@@ -2905,7 +2734,7 @@
         <w:rPr>
           <w:noProof/>
         </w:rPr>
-        <w:pict>
+        <w:pict w14:anchorId="6888A768">
           <v:line id="Line 77" o:spid="_x0000_s1071" style="position:absolute;left:0;text-align:left;z-index:251661312;visibility:visible;mso-wrap-style:square;mso-width-percent:0;mso-height-percent:0;mso-wrap-distance-left:9pt;mso-wrap-distance-top:0;mso-wrap-distance-right:9pt;mso-wrap-distance-bottom:0;mso-position-horizontal:absolute;mso-position-horizontal-relative:text;mso-position-vertical:absolute;mso-position-vertical-relative:text;mso-width-percent:0;mso-height-percent:0;mso-width-relative:margin;mso-height-relative:margin" from="96.45pt,13pt" to="251.7pt,13pt" o:gfxdata="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" strokecolor="black [3213]"/>
         </w:pict>
       </w:r>
@@ -2921,7 +2750,7 @@
         <w:rPr>
           <w:noProof/>
         </w:rPr>
-        <w:pict>
+        <w:pict w14:anchorId="5D8B2F87">
           <v:shapetype id="_x0000_t202" coordsize="21600,21600" o:spt="202" path="m,l,21600r21600,l21600,xe">
             <v:stroke joinstyle="miter"/>
             <v:path gradientshapeok="t" o:connecttype="rect"/>
@@ -2951,7 +2780,7 @@
         <w:rPr>
           <w:noProof/>
         </w:rPr>
-        <w:pict>
+        <w:pict w14:anchorId="3FAB2A5B">
           <v:shape id="Cuadro de texto 1" o:spid="_x0000_s1069" type="#_x0000_t202" style="position:absolute;left:0;text-align:left;margin-left:56.7pt;margin-top:14.1pt;width:32.25pt;height:24pt;z-index:251662336;visibility:visible;mso-wrap-style:square;mso-width-percent:0;mso-height-percent:0;mso-wrap-distance-left:9pt;mso-wrap-distance-top:0;mso-wrap-distance-right:9pt;mso-wrap-distance-bottom:0;mso-position-horizontal:absolute;mso-position-horizontal-relative:text;mso-position-vertical:absolute;mso-position-vertical-relative:text;mso-width-percent:0;mso-height-percent:0;mso-width-relative:margin;mso-height-relative:margin;v-text-anchor:top" o:gfxdata="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" stroked="f">
             <v:textbox>
               <w:txbxContent>
@@ -2977,7 +2806,7 @@
         <w:rPr>
           <w:noProof/>
         </w:rPr>
-        <w:pict>
+        <w:pict w14:anchorId="2484B682">
           <v:line id="Line 76" o:spid="_x0000_s1068" style="position:absolute;left:0;text-align:left;z-index:251660288;visibility:visible;mso-wrap-style:square;mso-height-percent:0;mso-wrap-distance-left:9pt;mso-wrap-distance-top:0;mso-wrap-distance-right:9pt;mso-wrap-distance-bottom:0;mso-position-horizontal:absolute;mso-position-horizontal-relative:text;mso-position-vertical:absolute;mso-position-vertical-relative:text;mso-height-percent:0;mso-height-relative:margin" from="96.45pt,13.65pt" to="251.45pt,13.65pt" o:gfxdata="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" strokecolor="black [3213]"/>
         </w:pict>
       </w:r>
@@ -3263,7 +3092,7 @@
 </file>
 
 <file path=word/endnotes.xml><?xml version="1.0" encoding="utf-8"?>
-<w:endnotes xmlns:wpc="http://schemas.microsoft.com/office/word/2010/wordprocessingCanvas" xmlns:cx="http://schemas.microsoft.com/office/drawing/2014/chartex" xmlns:cx1="http://schemas.microsoft.com/office/drawing/2015/9/8/chartex" xmlns:cx2="http://schemas.microsoft.com/office/drawing/2015/10/21/chartex" xmlns:cx3="http://schemas.microsoft.com/office/drawing/2016/5/9/chartex" xmlns:cx4="http://schemas.microsoft.com/office/drawing/2016/5/10/chartex" xmlns:cx5="http://schemas.microsoft.com/office/drawing/2016/5/11/chartex" xmlns:cx6="http://schemas.microsoft.com/office/drawing/2016/5/12/chartex" xmlns:cx7="http://schemas.microsoft.com/office/drawing/2016/5/13/chartex" xmlns:cx8="http://schemas.microsoft.com/office/drawing/2016/5/14/chartex" xmlns:mc="http://schemas.openxmlformats.org/markup-compatibility/2006" xmlns:aink="http://schemas.microsoft.com/office/drawing/2016/ink" xmlns:am3d="http://schemas.microsoft.com/office/drawing/2017/model3d" xmlns:o="urn:schemas-microsoft-com:office:office" xmlns:r="http://schemas.openxmlformats.org/officeDocument/2006/relationships" xmlns:m="http://schemas.openxmlformats.org/officeDocument/2006/math" xmlns:v="urn:schemas-microsoft-com:vml" xmlns:wp14="http://schemas.microsoft.com/office/word/2010/wordprocessingDrawing" xmlns:wp="http://schemas.openxmlformats.org/drawingml/2006/wordprocessingDrawing" xmlns:w10="urn:schemas-microsoft-com:office:word" xmlns:w="http://schemas.openxmlformats.org/wordprocessingml/2006/main" xmlns:w14="http://schemas.microsoft.com/office/word/2010/wordml" xmlns:w15="http://schemas.microsoft.com/office/word/2012/wordml" xmlns:w16cid="http://schemas.microsoft.com/office/word/2016/wordml/cid" xmlns:w16se="http://schemas.microsoft.com/office/word/2015/wordml/symex" xmlns:wpg="http://schemas.microsoft.com/office/word/2010/wordprocessingGroup" xmlns:wpi="http://schemas.microsoft.com/office/word/2010/wordprocessingInk" xmlns:wne="http://schemas.microsoft.com/office/word/2006/wordml" xmlns:wps="http://schemas.microsoft.com/office/word/2010/wordprocessingShape" mc:Ignorable="w14 w15 w16se w16cid wp14">
+<w:endnotes xmlns:wpc="http://schemas.microsoft.com/office/word/2010/wordprocessingCanvas" xmlns:cx="http://schemas.microsoft.com/office/drawing/2014/chartex" xmlns:cx1="http://schemas.microsoft.com/office/drawing/2015/9/8/chartex" xmlns:cx2="http://schemas.microsoft.com/office/drawing/2015/10/21/chartex" xmlns:cx3="http://schemas.microsoft.com/office/drawing/2016/5/9/chartex" xmlns:cx4="http://schemas.microsoft.com/office/drawing/2016/5/10/chartex" xmlns:cx5="http://schemas.microsoft.com/office/drawing/2016/5/11/chartex" xmlns:cx6="http://schemas.microsoft.com/office/drawing/2016/5/12/chartex" xmlns:cx7="http://schemas.microsoft.com/office/drawing/2016/5/13/chartex" xmlns:cx8="http://schemas.microsoft.com/office/drawing/2016/5/14/chartex" xmlns:mc="http://schemas.openxmlformats.org/markup-compatibility/2006" xmlns:aink="http://schemas.microsoft.com/office/drawing/2016/ink" xmlns:am3d="http://schemas.microsoft.com/office/drawing/2017/model3d" xmlns:o="urn:schemas-microsoft-com:office:office" xmlns:r="http://schemas.openxmlformats.org/officeDocument/2006/relationships" xmlns:m="http://schemas.openxmlformats.org/officeDocument/2006/math" xmlns:v="urn:schemas-microsoft-com:vml" xmlns:wp14="http://schemas.microsoft.com/office/word/2010/wordprocessingDrawing" xmlns:wp="http://schemas.openxmlformats.org/drawingml/2006/wordprocessingDrawing" xmlns:w10="urn:schemas-microsoft-com:office:word" xmlns:w="http://schemas.openxmlformats.org/wordprocessingml/2006/main" xmlns:w14="http://schemas.microsoft.com/office/word/2010/wordml" xmlns:w15="http://schemas.microsoft.com/office/word/2012/wordml" xmlns:w16cex="http://schemas.microsoft.com/office/word/2018/wordml/cex" xmlns:w16cid="http://schemas.microsoft.com/office/word/2016/wordml/cid" xmlns:w16="http://schemas.microsoft.com/office/word/2018/wordml" xmlns:w16se="http://schemas.microsoft.com/office/word/2015/wordml/symex" xmlns:wpg="http://schemas.microsoft.com/office/word/2010/wordprocessingGroup" xmlns:wpi="http://schemas.microsoft.com/office/word/2010/wordprocessingInk" xmlns:wne="http://schemas.microsoft.com/office/word/2006/wordml" xmlns:wps="http://schemas.microsoft.com/office/word/2010/wordprocessingShape" mc:Ignorable="w14 w15 w16se w16cid w16 w16cex wp14">
   <w:endnote w:type="separator" w:id="-1">
     <w:p>
       <w:pPr>
@@ -3288,7 +3117,7 @@
 </file>
 
 <file path=word/footer1.xml><?xml version="1.0" encoding="utf-8"?>
-<w:ftr xmlns:wpc="http://schemas.microsoft.com/office/word/2010/wordprocessingCanvas" xmlns:cx="http://schemas.microsoft.com/office/drawing/2014/chartex" xmlns:cx1="http://schemas.microsoft.com/office/drawing/2015/9/8/chartex" xmlns:cx2="http://schemas.microsoft.com/office/drawing/2015/10/21/chartex" xmlns:cx3="http://schemas.microsoft.com/office/drawing/2016/5/9/chartex" xmlns:cx4="http://schemas.microsoft.com/office/drawing/2016/5/10/chartex" xmlns:cx5="http://schemas.microsoft.com/office/drawing/2016/5/11/chartex" xmlns:cx6="http://schemas.microsoft.com/office/drawing/2016/5/12/chartex" xmlns:cx7="http://schemas.microsoft.com/office/drawing/2016/5/13/chartex" xmlns:cx8="http://schemas.microsoft.com/office/drawing/2016/5/14/chartex" xmlns:mc="http://schemas.openxmlformats.org/markup-compatibility/2006" xmlns:aink="http://schemas.microsoft.com/office/drawing/2016/ink" xmlns:am3d="http://schemas.microsoft.com/office/drawing/2017/model3d" xmlns:o="urn:schemas-microsoft-com:office:office" xmlns:r="http://schemas.openxmlformats.org/officeDocument/2006/relationships" xmlns:m="http://schemas.openxmlformats.org/officeDocument/2006/math" xmlns:v="urn:schemas-microsoft-com:vml" xmlns:wp14="http://schemas.microsoft.com/office/word/2010/wordprocessingDrawing" xmlns:wp="http://schemas.openxmlformats.org/drawingml/2006/wordprocessingDrawing" xmlns:w10="urn:schemas-microsoft-com:office:word" xmlns:w="http://schemas.openxmlformats.org/wordprocessingml/2006/main" xmlns:w14="http://schemas.microsoft.com/office/word/2010/wordml" xmlns:w15="http://schemas.microsoft.com/office/word/2012/wordml" xmlns:w16cid="http://schemas.microsoft.com/office/word/2016/wordml/cid" xmlns:w16se="http://schemas.microsoft.com/office/word/2015/wordml/symex" xmlns:wpg="http://schemas.microsoft.com/office/word/2010/wordprocessingGroup" xmlns:wpi="http://schemas.microsoft.com/office/word/2010/wordprocessingInk" xmlns:wne="http://schemas.microsoft.com/office/word/2006/wordml" xmlns:wps="http://schemas.microsoft.com/office/word/2010/wordprocessingShape" mc:Ignorable="w14 w15 w16se w16cid wp14">
+<w:ftr xmlns:wpc="http://schemas.microsoft.com/office/word/2010/wordprocessingCanvas" xmlns:cx="http://schemas.microsoft.com/office/drawing/2014/chartex" xmlns:cx1="http://schemas.microsoft.com/office/drawing/2015/9/8/chartex" xmlns:cx2="http://schemas.microsoft.com/office/drawing/2015/10/21/chartex" xmlns:cx3="http://schemas.microsoft.com/office/drawing/2016/5/9/chartex" xmlns:cx4="http://schemas.microsoft.com/office/drawing/2016/5/10/chartex" xmlns:cx5="http://schemas.microsoft.com/office/drawing/2016/5/11/chartex" xmlns:cx6="http://schemas.microsoft.com/office/drawing/2016/5/12/chartex" xmlns:cx7="http://schemas.microsoft.com/office/drawing/2016/5/13/chartex" xmlns:cx8="http://schemas.microsoft.com/office/drawing/2016/5/14/chartex" xmlns:mc="http://schemas.openxmlformats.org/markup-compatibility/2006" xmlns:aink="http://schemas.microsoft.com/office/drawing/2016/ink" xmlns:am3d="http://schemas.microsoft.com/office/drawing/2017/model3d" xmlns:o="urn:schemas-microsoft-com:office:office" xmlns:r="http://schemas.openxmlformats.org/officeDocument/2006/relationships" xmlns:m="http://schemas.openxmlformats.org/officeDocument/2006/math" xmlns:v="urn:schemas-microsoft-com:vml" xmlns:wp14="http://schemas.microsoft.com/office/word/2010/wordprocessingDrawing" xmlns:wp="http://schemas.openxmlformats.org/drawingml/2006/wordprocessingDrawing" xmlns:w10="urn:schemas-microsoft-com:office:word" xmlns:w="http://schemas.openxmlformats.org/wordprocessingml/2006/main" xmlns:w14="http://schemas.microsoft.com/office/word/2010/wordml" xmlns:w15="http://schemas.microsoft.com/office/word/2012/wordml" xmlns:w16cex="http://schemas.microsoft.com/office/word/2018/wordml/cex" xmlns:w16cid="http://schemas.microsoft.com/office/word/2016/wordml/cid" xmlns:w16="http://schemas.microsoft.com/office/word/2018/wordml" xmlns:w16se="http://schemas.microsoft.com/office/word/2015/wordml/symex" xmlns:wpg="http://schemas.microsoft.com/office/word/2010/wordprocessingGroup" xmlns:wpi="http://schemas.microsoft.com/office/word/2010/wordprocessingInk" xmlns:wne="http://schemas.microsoft.com/office/word/2006/wordml" xmlns:wps="http://schemas.microsoft.com/office/word/2010/wordprocessingShape" mc:Ignorable="w14 w15 w16se w16cid w16 w16cex wp14">
   <w:p>
     <w:pPr>
       <w:pStyle w:val="Piedepgina"/>
@@ -3394,7 +3223,7 @@
 </file>
 
 <file path=word/footer2.xml><?xml version="1.0" encoding="utf-8"?>
-<w:ftr xmlns:wpc="http://schemas.microsoft.com/office/word/2010/wordprocessingCanvas" xmlns:cx="http://schemas.microsoft.com/office/drawing/2014/chartex" xmlns:cx1="http://schemas.microsoft.com/office/drawing/2015/9/8/chartex" xmlns:cx2="http://schemas.microsoft.com/office/drawing/2015/10/21/chartex" xmlns:cx3="http://schemas.microsoft.com/office/drawing/2016/5/9/chartex" xmlns:cx4="http://schemas.microsoft.com/office/drawing/2016/5/10/chartex" xmlns:cx5="http://schemas.microsoft.com/office/drawing/2016/5/11/chartex" xmlns:cx6="http://schemas.microsoft.com/office/drawing/2016/5/12/chartex" xmlns:cx7="http://schemas.microsoft.com/office/drawing/2016/5/13/chartex" xmlns:cx8="http://schemas.microsoft.com/office/drawing/2016/5/14/chartex" xmlns:mc="http://schemas.openxmlformats.org/markup-compatibility/2006" xmlns:aink="http://schemas.microsoft.com/office/drawing/2016/ink" xmlns:am3d="http://schemas.microsoft.com/office/drawing/2017/model3d" xmlns:o="urn:schemas-microsoft-com:office:office" xmlns:r="http://schemas.openxmlformats.org/officeDocument/2006/relationships" xmlns:m="http://schemas.openxmlformats.org/officeDocument/2006/math" xmlns:v="urn:schemas-microsoft-com:vml" xmlns:wp14="http://schemas.microsoft.com/office/word/2010/wordprocessingDrawing" xmlns:wp="http://schemas.openxmlformats.org/drawingml/2006/wordprocessingDrawing" xmlns:w10="urn:schemas-microsoft-com:office:word" xmlns:w="http://schemas.openxmlformats.org/wordprocessingml/2006/main" xmlns:w14="http://schemas.microsoft.com/office/word/2010/wordml" xmlns:w15="http://schemas.microsoft.com/office/word/2012/wordml" xmlns:w16cid="http://schemas.microsoft.com/office/word/2016/wordml/cid" xmlns:w16se="http://schemas.microsoft.com/office/word/2015/wordml/symex" xmlns:wpg="http://schemas.microsoft.com/office/word/2010/wordprocessingGroup" xmlns:wpi="http://schemas.microsoft.com/office/word/2010/wordprocessingInk" xmlns:wne="http://schemas.microsoft.com/office/word/2006/wordml" xmlns:wps="http://schemas.microsoft.com/office/word/2010/wordprocessingShape" mc:Ignorable="w14 w15 w16se w16cid wp14">
+<w:ftr xmlns:wpc="http://schemas.microsoft.com/office/word/2010/wordprocessingCanvas" xmlns:cx="http://schemas.microsoft.com/office/drawing/2014/chartex" xmlns:cx1="http://schemas.microsoft.com/office/drawing/2015/9/8/chartex" xmlns:cx2="http://schemas.microsoft.com/office/drawing/2015/10/21/chartex" xmlns:cx3="http://schemas.microsoft.com/office/drawing/2016/5/9/chartex" xmlns:cx4="http://schemas.microsoft.com/office/drawing/2016/5/10/chartex" xmlns:cx5="http://schemas.microsoft.com/office/drawing/2016/5/11/chartex" xmlns:cx6="http://schemas.microsoft.com/office/drawing/2016/5/12/chartex" xmlns:cx7="http://schemas.microsoft.com/office/drawing/2016/5/13/chartex" xmlns:cx8="http://schemas.microsoft.com/office/drawing/2016/5/14/chartex" xmlns:mc="http://schemas.openxmlformats.org/markup-compatibility/2006" xmlns:aink="http://schemas.microsoft.com/office/drawing/2016/ink" xmlns:am3d="http://schemas.microsoft.com/office/drawing/2017/model3d" xmlns:o="urn:schemas-microsoft-com:office:office" xmlns:r="http://schemas.openxmlformats.org/officeDocument/2006/relationships" xmlns:m="http://schemas.openxmlformats.org/officeDocument/2006/math" xmlns:v="urn:schemas-microsoft-com:vml" xmlns:wp14="http://schemas.microsoft.com/office/word/2010/wordprocessingDrawing" xmlns:wp="http://schemas.openxmlformats.org/drawingml/2006/wordprocessingDrawing" xmlns:w10="urn:schemas-microsoft-com:office:word" xmlns:w="http://schemas.openxmlformats.org/wordprocessingml/2006/main" xmlns:w14="http://schemas.microsoft.com/office/word/2010/wordml" xmlns:w15="http://schemas.microsoft.com/office/word/2012/wordml" xmlns:w16cex="http://schemas.microsoft.com/office/word/2018/wordml/cex" xmlns:w16cid="http://schemas.microsoft.com/office/word/2016/wordml/cid" xmlns:w16="http://schemas.microsoft.com/office/word/2018/wordml" xmlns:w16se="http://schemas.microsoft.com/office/word/2015/wordml/symex" xmlns:wpg="http://schemas.microsoft.com/office/word/2010/wordprocessingGroup" xmlns:wpi="http://schemas.microsoft.com/office/word/2010/wordprocessingInk" xmlns:wne="http://schemas.microsoft.com/office/word/2006/wordml" xmlns:wps="http://schemas.microsoft.com/office/word/2010/wordprocessingShape" mc:Ignorable="w14 w15 w16se w16cid w16 w16cex wp14">
   <w:p>
     <w:pPr>
       <w:rPr>
@@ -3420,7 +3249,7 @@
         <w:noProof/>
         <w:lang w:eastAsia="zh-TW"/>
       </w:rPr>
-      <w:pict>
+      <w:pict w14:anchorId="37CD6C80">
         <v:oval id="_x0000_s2052" style="position:absolute;margin-left:0;margin-top:0;width:23.4pt;height:20.35pt;z-index:251663360;mso-position-horizontal:center;mso-position-horizontal-relative:margin;mso-position-vertical:center;mso-position-vertical-relative:bottom-margin-area;v-text-anchor:middle" fillcolor="#365f91 [2404]" stroked="f">
           <v:textbox>
             <w:txbxContent>
@@ -3485,7 +3314,7 @@
 </file>
 
 <file path=word/footnotes.xml><?xml version="1.0" encoding="utf-8"?>
-<w:footnotes xmlns:wpc="http://schemas.microsoft.com/office/word/2010/wordprocessingCanvas" xmlns:cx="http://schemas.microsoft.com/office/drawing/2014/chartex" xmlns:cx1="http://schemas.microsoft.com/office/drawing/2015/9/8/chartex" xmlns:cx2="http://schemas.microsoft.com/office/drawing/2015/10/21/chartex" xmlns:cx3="http://schemas.microsoft.com/office/drawing/2016/5/9/chartex" xmlns:cx4="http://schemas.microsoft.com/office/drawing/2016/5/10/chartex" xmlns:cx5="http://schemas.microsoft.com/office/drawing/2016/5/11/chartex" xmlns:cx6="http://schemas.microsoft.com/office/drawing/2016/5/12/chartex" xmlns:cx7="http://schemas.microsoft.com/office/drawing/2016/5/13/chartex" xmlns:cx8="http://schemas.microsoft.com/office/drawing/2016/5/14/chartex" xmlns:mc="http://schemas.openxmlformats.org/markup-compatibility/2006" xmlns:aink="http://schemas.microsoft.com/office/drawing/2016/ink" xmlns:am3d="http://schemas.microsoft.com/office/drawing/2017/model3d" xmlns:o="urn:schemas-microsoft-com:office:office" xmlns:r="http://schemas.openxmlformats.org/officeDocument/2006/relationships" xmlns:m="http://schemas.openxmlformats.org/officeDocument/2006/math" xmlns:v="urn:schemas-microsoft-com:vml" xmlns:wp14="http://schemas.microsoft.com/office/word/2010/wordprocessingDrawing" xmlns:wp="http://schemas.openxmlformats.org/drawingml/2006/wordprocessingDrawing" xmlns:w10="urn:schemas-microsoft-com:office:word" xmlns:w="http://schemas.openxmlformats.org/wordprocessingml/2006/main" xmlns:w14="http://schemas.microsoft.com/office/word/2010/wordml" xmlns:w15="http://schemas.microsoft.com/office/word/2012/wordml" xmlns:w16cid="http://schemas.microsoft.com/office/word/2016/wordml/cid" xmlns:w16se="http://schemas.microsoft.com/office/word/2015/wordml/symex" xmlns:wpg="http://schemas.microsoft.com/office/word/2010/wordprocessingGroup" xmlns:wpi="http://schemas.microsoft.com/office/word/2010/wordprocessingInk" xmlns:wne="http://schemas.microsoft.com/office/word/2006/wordml" xmlns:wps="http://schemas.microsoft.com/office/word/2010/wordprocessingShape" mc:Ignorable="w14 w15 w16se w16cid wp14">
+<w:footnotes xmlns:wpc="http://schemas.microsoft.com/office/word/2010/wordprocessingCanvas" xmlns:cx="http://schemas.microsoft.com/office/drawing/2014/chartex" xmlns:cx1="http://schemas.microsoft.com/office/drawing/2015/9/8/chartex" xmlns:cx2="http://schemas.microsoft.com/office/drawing/2015/10/21/chartex" xmlns:cx3="http://schemas.microsoft.com/office/drawing/2016/5/9/chartex" xmlns:cx4="http://schemas.microsoft.com/office/drawing/2016/5/10/chartex" xmlns:cx5="http://schemas.microsoft.com/office/drawing/2016/5/11/chartex" xmlns:cx6="http://schemas.microsoft.com/office/drawing/2016/5/12/chartex" xmlns:cx7="http://schemas.microsoft.com/office/drawing/2016/5/13/chartex" xmlns:cx8="http://schemas.microsoft.com/office/drawing/2016/5/14/chartex" xmlns:mc="http://schemas.openxmlformats.org/markup-compatibility/2006" xmlns:aink="http://schemas.microsoft.com/office/drawing/2016/ink" xmlns:am3d="http://schemas.microsoft.com/office/drawing/2017/model3d" xmlns:o="urn:schemas-microsoft-com:office:office" xmlns:r="http://schemas.openxmlformats.org/officeDocument/2006/relationships" xmlns:m="http://schemas.openxmlformats.org/officeDocument/2006/math" xmlns:v="urn:schemas-microsoft-com:vml" xmlns:wp14="http://schemas.microsoft.com/office/word/2010/wordprocessingDrawing" xmlns:wp="http://schemas.openxmlformats.org/drawingml/2006/wordprocessingDrawing" xmlns:w10="urn:schemas-microsoft-com:office:word" xmlns:w="http://schemas.openxmlformats.org/wordprocessingml/2006/main" xmlns:w14="http://schemas.microsoft.com/office/word/2010/wordml" xmlns:w15="http://schemas.microsoft.com/office/word/2012/wordml" xmlns:w16cex="http://schemas.microsoft.com/office/word/2018/wordml/cex" xmlns:w16cid="http://schemas.microsoft.com/office/word/2016/wordml/cid" xmlns:w16="http://schemas.microsoft.com/office/word/2018/wordml" xmlns:w16se="http://schemas.microsoft.com/office/word/2015/wordml/symex" xmlns:wpg="http://schemas.microsoft.com/office/word/2010/wordprocessingGroup" xmlns:wpi="http://schemas.microsoft.com/office/word/2010/wordprocessingInk" xmlns:wne="http://schemas.microsoft.com/office/word/2006/wordml" xmlns:wps="http://schemas.microsoft.com/office/word/2010/wordprocessingShape" mc:Ignorable="w14 w15 w16se w16cid w16 w16cex wp14">
   <w:footnote w:type="separator" w:id="-1">
     <w:p>
       <w:pPr>
@@ -3510,7 +3339,7 @@
 </file>
 
 <file path=word/header1.xml><?xml version="1.0" encoding="utf-8"?>
-<w:hdr xmlns:wpc="http://schemas.microsoft.com/office/word/2010/wordprocessingCanvas" xmlns:cx="http://schemas.microsoft.com/office/drawing/2014/chartex" xmlns:cx1="http://schemas.microsoft.com/office/drawing/2015/9/8/chartex" xmlns:cx2="http://schemas.microsoft.com/office/drawing/2015/10/21/chartex" xmlns:cx3="http://schemas.microsoft.com/office/drawing/2016/5/9/chartex" xmlns:cx4="http://schemas.microsoft.com/office/drawing/2016/5/10/chartex" xmlns:cx5="http://schemas.microsoft.com/office/drawing/2016/5/11/chartex" xmlns:cx6="http://schemas.microsoft.com/office/drawing/2016/5/12/chartex" xmlns:cx7="http://schemas.microsoft.com/office/drawing/2016/5/13/chartex" xmlns:cx8="http://schemas.microsoft.com/office/drawing/2016/5/14/chartex" xmlns:mc="http://schemas.openxmlformats.org/markup-compatibility/2006" xmlns:aink="http://schemas.microsoft.com/office/drawing/2016/ink" xmlns:am3d="http://schemas.microsoft.com/office/drawing/2017/model3d" xmlns:o="urn:schemas-microsoft-com:office:office" xmlns:r="http://schemas.openxmlformats.org/officeDocument/2006/relationships" xmlns:m="http://schemas.openxmlformats.org/officeDocument/2006/math" xmlns:v="urn:schemas-microsoft-com:vml" xmlns:wp14="http://schemas.microsoft.com/office/word/2010/wordprocessingDrawing" xmlns:wp="http://schemas.openxmlformats.org/drawingml/2006/wordprocessingDrawing" xmlns:w10="urn:schemas-microsoft-com:office:word" xmlns:w="http://schemas.openxmlformats.org/wordprocessingml/2006/main" xmlns:w14="http://schemas.microsoft.com/office/word/2010/wordml" xmlns:w15="http://schemas.microsoft.com/office/word/2012/wordml" xmlns:w16cid="http://schemas.microsoft.com/office/word/2016/wordml/cid" xmlns:w16se="http://schemas.microsoft.com/office/word/2015/wordml/symex" xmlns:wpg="http://schemas.microsoft.com/office/word/2010/wordprocessingGroup" xmlns:wpi="http://schemas.microsoft.com/office/word/2010/wordprocessingInk" xmlns:wne="http://schemas.microsoft.com/office/word/2006/wordml" xmlns:wps="http://schemas.microsoft.com/office/word/2010/wordprocessingShape" mc:Ignorable="w14 w15 w16se w16cid wp14">
+<w:hdr xmlns:wpc="http://schemas.microsoft.com/office/word/2010/wordprocessingCanvas" xmlns:cx="http://schemas.microsoft.com/office/drawing/2014/chartex" xmlns:cx1="http://schemas.microsoft.com/office/drawing/2015/9/8/chartex" xmlns:cx2="http://schemas.microsoft.com/office/drawing/2015/10/21/chartex" xmlns:cx3="http://schemas.microsoft.com/office/drawing/2016/5/9/chartex" xmlns:cx4="http://schemas.microsoft.com/office/drawing/2016/5/10/chartex" xmlns:cx5="http://schemas.microsoft.com/office/drawing/2016/5/11/chartex" xmlns:cx6="http://schemas.microsoft.com/office/drawing/2016/5/12/chartex" xmlns:cx7="http://schemas.microsoft.com/office/drawing/2016/5/13/chartex" xmlns:cx8="http://schemas.microsoft.com/office/drawing/2016/5/14/chartex" xmlns:mc="http://schemas.openxmlformats.org/markup-compatibility/2006" xmlns:aink="http://schemas.microsoft.com/office/drawing/2016/ink" xmlns:am3d="http://schemas.microsoft.com/office/drawing/2017/model3d" xmlns:o="urn:schemas-microsoft-com:office:office" xmlns:r="http://schemas.openxmlformats.org/officeDocument/2006/relationships" xmlns:m="http://schemas.openxmlformats.org/officeDocument/2006/math" xmlns:v="urn:schemas-microsoft-com:vml" xmlns:wp14="http://schemas.microsoft.com/office/word/2010/wordprocessingDrawing" xmlns:wp="http://schemas.openxmlformats.org/drawingml/2006/wordprocessingDrawing" xmlns:w10="urn:schemas-microsoft-com:office:word" xmlns:w="http://schemas.openxmlformats.org/wordprocessingml/2006/main" xmlns:w14="http://schemas.microsoft.com/office/word/2010/wordml" xmlns:w15="http://schemas.microsoft.com/office/word/2012/wordml" xmlns:w16cex="http://schemas.microsoft.com/office/word/2018/wordml/cex" xmlns:w16cid="http://schemas.microsoft.com/office/word/2016/wordml/cid" xmlns:w16="http://schemas.microsoft.com/office/word/2018/wordml" xmlns:w16se="http://schemas.microsoft.com/office/word/2015/wordml/symex" xmlns:wpg="http://schemas.microsoft.com/office/word/2010/wordprocessingGroup" xmlns:wpi="http://schemas.microsoft.com/office/word/2010/wordprocessingInk" xmlns:wne="http://schemas.microsoft.com/office/word/2006/wordml" xmlns:wps="http://schemas.microsoft.com/office/word/2010/wordprocessingShape" mc:Ignorable="w14 w15 w16se w16cid w16 w16cex wp14">
   <w:p>
     <w:pPr>
       <w:pStyle w:val="Encabezado"/>
@@ -3519,7 +3348,7 @@
       <w:rPr>
         <w:noProof/>
       </w:rPr>
-      <w:pict>
+      <w:pict w14:anchorId="02DED398">
         <v:shapetype id="_x0000_t202" coordsize="21600,21600" o:spt="202" path="m,l,21600r21600,l21600,xe">
           <v:stroke joinstyle="miter"/>
           <v:path gradientshapeok="t" o:connecttype="rect"/>
@@ -3626,7 +3455,7 @@
 </file>
 
 <file path=word/header2.xml><?xml version="1.0" encoding="utf-8"?>
-<w:hdr xmlns:wpc="http://schemas.microsoft.com/office/word/2010/wordprocessingCanvas" xmlns:cx="http://schemas.microsoft.com/office/drawing/2014/chartex" xmlns:cx1="http://schemas.microsoft.com/office/drawing/2015/9/8/chartex" xmlns:cx2="http://schemas.microsoft.com/office/drawing/2015/10/21/chartex" xmlns:cx3="http://schemas.microsoft.com/office/drawing/2016/5/9/chartex" xmlns:cx4="http://schemas.microsoft.com/office/drawing/2016/5/10/chartex" xmlns:cx5="http://schemas.microsoft.com/office/drawing/2016/5/11/chartex" xmlns:cx6="http://schemas.microsoft.com/office/drawing/2016/5/12/chartex" xmlns:cx7="http://schemas.microsoft.com/office/drawing/2016/5/13/chartex" xmlns:cx8="http://schemas.microsoft.com/office/drawing/2016/5/14/chartex" xmlns:mc="http://schemas.openxmlformats.org/markup-compatibility/2006" xmlns:aink="http://schemas.microsoft.com/office/drawing/2016/ink" xmlns:am3d="http://schemas.microsoft.com/office/drawing/2017/model3d" xmlns:o="urn:schemas-microsoft-com:office:office" xmlns:r="http://schemas.openxmlformats.org/officeDocument/2006/relationships" xmlns:m="http://schemas.openxmlformats.org/officeDocument/2006/math" xmlns:v="urn:schemas-microsoft-com:vml" xmlns:wp14="http://schemas.microsoft.com/office/word/2010/wordprocessingDrawing" xmlns:wp="http://schemas.openxmlformats.org/drawingml/2006/wordprocessingDrawing" xmlns:w10="urn:schemas-microsoft-com:office:word" xmlns:w="http://schemas.openxmlformats.org/wordprocessingml/2006/main" xmlns:w14="http://schemas.microsoft.com/office/word/2010/wordml" xmlns:w15="http://schemas.microsoft.com/office/word/2012/wordml" xmlns:w16cid="http://schemas.microsoft.com/office/word/2016/wordml/cid" xmlns:w16se="http://schemas.microsoft.com/office/word/2015/wordml/symex" xmlns:wpg="http://schemas.microsoft.com/office/word/2010/wordprocessingGroup" xmlns:wpi="http://schemas.microsoft.com/office/word/2010/wordprocessingInk" xmlns:wne="http://schemas.microsoft.com/office/word/2006/wordml" xmlns:wps="http://schemas.microsoft.com/office/word/2010/wordprocessingShape" mc:Ignorable="w14 w15 w16se w16cid wp14">
+<w:hdr xmlns:wpc="http://schemas.microsoft.com/office/word/2010/wordprocessingCanvas" xmlns:cx="http://schemas.microsoft.com/office/drawing/2014/chartex" xmlns:cx1="http://schemas.microsoft.com/office/drawing/2015/9/8/chartex" xmlns:cx2="http://schemas.microsoft.com/office/drawing/2015/10/21/chartex" xmlns:cx3="http://schemas.microsoft.com/office/drawing/2016/5/9/chartex" xmlns:cx4="http://schemas.microsoft.com/office/drawing/2016/5/10/chartex" xmlns:cx5="http://schemas.microsoft.com/office/drawing/2016/5/11/chartex" xmlns:cx6="http://schemas.microsoft.com/office/drawing/2016/5/12/chartex" xmlns:cx7="http://schemas.microsoft.com/office/drawing/2016/5/13/chartex" xmlns:cx8="http://schemas.microsoft.com/office/drawing/2016/5/14/chartex" xmlns:mc="http://schemas.openxmlformats.org/markup-compatibility/2006" xmlns:aink="http://schemas.microsoft.com/office/drawing/2016/ink" xmlns:am3d="http://schemas.microsoft.com/office/drawing/2017/model3d" xmlns:o="urn:schemas-microsoft-com:office:office" xmlns:r="http://schemas.openxmlformats.org/officeDocument/2006/relationships" xmlns:m="http://schemas.openxmlformats.org/officeDocument/2006/math" xmlns:v="urn:schemas-microsoft-com:vml" xmlns:wp14="http://schemas.microsoft.com/office/word/2010/wordprocessingDrawing" xmlns:wp="http://schemas.openxmlformats.org/drawingml/2006/wordprocessingDrawing" xmlns:w10="urn:schemas-microsoft-com:office:word" xmlns:w="http://schemas.openxmlformats.org/wordprocessingml/2006/main" xmlns:w14="http://schemas.microsoft.com/office/word/2010/wordml" xmlns:w15="http://schemas.microsoft.com/office/word/2012/wordml" xmlns:w16cex="http://schemas.microsoft.com/office/word/2018/wordml/cex" xmlns:w16cid="http://schemas.microsoft.com/office/word/2016/wordml/cid" xmlns:w16="http://schemas.microsoft.com/office/word/2018/wordml" xmlns:w16se="http://schemas.microsoft.com/office/word/2015/wordml/symex" xmlns:wpg="http://schemas.microsoft.com/office/word/2010/wordprocessingGroup" xmlns:wpi="http://schemas.microsoft.com/office/word/2010/wordprocessingInk" xmlns:wne="http://schemas.microsoft.com/office/word/2006/wordml" xmlns:wps="http://schemas.microsoft.com/office/word/2010/wordprocessingShape" mc:Ignorable="w14 w15 w16se w16cid w16 w16cex wp14">
   <w:p>
     <w:pPr>
       <w:pStyle w:val="Encabezado"/>
@@ -3649,7 +3478,7 @@
         <w:lang w:eastAsia="es-ES"/>
       </w:rPr>
       <w:drawing>
-        <wp:anchor distT="0" distB="0" distL="114300" distR="114300" simplePos="0" relativeHeight="251658240" behindDoc="1" locked="0" layoutInCell="1" allowOverlap="1" wp14:anchorId="28D47B0A" wp14:editId="7A80FDD4">
+        <wp:anchor distT="0" distB="0" distL="114300" distR="114300" simplePos="0" relativeHeight="251658240" behindDoc="1" locked="0" layoutInCell="1" allowOverlap="1" wp14:anchorId="39682A03" wp14:editId="6C208CFB">
           <wp:simplePos x="0" y="0"/>
           <wp:positionH relativeFrom="column">
             <wp:posOffset>4137660</wp:posOffset>
@@ -3764,7 +3593,7 @@
 </file>
 
 <file path=word/numbering.xml><?xml version="1.0" encoding="utf-8"?>
-<w:numbering xmlns:wpc="http://schemas.microsoft.com/office/word/2010/wordprocessingCanvas" xmlns:cx="http://schemas.microsoft.com/office/drawing/2014/chartex" xmlns:cx1="http://schemas.microsoft.com/office/drawing/2015/9/8/chartex" xmlns:cx2="http://schemas.microsoft.com/office/drawing/2015/10/21/chartex" xmlns:cx3="http://schemas.microsoft.com/office/drawing/2016/5/9/chartex" xmlns:cx4="http://schemas.microsoft.com/office/drawing/2016/5/10/chartex" xmlns:cx5="http://schemas.microsoft.com/office/drawing/2016/5/11/chartex" xmlns:cx6="http://schemas.microsoft.com/office/drawing/2016/5/12/chartex" xmlns:cx7="http://schemas.microsoft.com/office/drawing/2016/5/13/chartex" xmlns:cx8="http://schemas.microsoft.com/office/drawing/2016/5/14/chartex" xmlns:mc="http://schemas.openxmlformats.org/markup-compatibility/2006" xmlns:aink="http://schemas.microsoft.com/office/drawing/2016/ink" xmlns:am3d="http://schemas.microsoft.com/office/drawing/2017/model3d" xmlns:o="urn:schemas-microsoft-com:office:office" xmlns:r="http://schemas.openxmlformats.org/officeDocument/2006/relationships" xmlns:m="http://schemas.openxmlformats.org/officeDocument/2006/math" xmlns:v="urn:schemas-microsoft-com:vml" xmlns:wp14="http://schemas.microsoft.com/office/word/2010/wordprocessingDrawing" xmlns:wp="http://schemas.openxmlformats.org/drawingml/2006/wordprocessingDrawing" xmlns:w10="urn:schemas-microsoft-com:office:word" xmlns:w="http://schemas.openxmlformats.org/wordprocessingml/2006/main" xmlns:w14="http://schemas.microsoft.com/office/word/2010/wordml" xmlns:w15="http://schemas.microsoft.com/office/word/2012/wordml" xmlns:w16cid="http://schemas.microsoft.com/office/word/2016/wordml/cid" xmlns:w16se="http://schemas.microsoft.com/office/word/2015/wordml/symex" xmlns:wpg="http://schemas.microsoft.com/office/word/2010/wordprocessingGroup" xmlns:wpi="http://schemas.microsoft.com/office/word/2010/wordprocessingInk" xmlns:wne="http://schemas.microsoft.com/office/word/2006/wordml" xmlns:wps="http://schemas.microsoft.com/office/word/2010/wordprocessingShape" mc:Ignorable="w14 w15 w16se w16cid wp14">
+<w:numbering xmlns:wpc="http://schemas.microsoft.com/office/word/2010/wordprocessingCanvas" xmlns:cx="http://schemas.microsoft.com/office/drawing/2014/chartex" xmlns:cx1="http://schemas.microsoft.com/office/drawing/2015/9/8/chartex" xmlns:cx2="http://schemas.microsoft.com/office/drawing/2015/10/21/chartex" xmlns:cx3="http://schemas.microsoft.com/office/drawing/2016/5/9/chartex" xmlns:cx4="http://schemas.microsoft.com/office/drawing/2016/5/10/chartex" xmlns:cx5="http://schemas.microsoft.com/office/drawing/2016/5/11/chartex" xmlns:cx6="http://schemas.microsoft.com/office/drawing/2016/5/12/chartex" xmlns:cx7="http://schemas.microsoft.com/office/drawing/2016/5/13/chartex" xmlns:cx8="http://schemas.microsoft.com/office/drawing/2016/5/14/chartex" xmlns:mc="http://schemas.openxmlformats.org/markup-compatibility/2006" xmlns:aink="http://schemas.microsoft.com/office/drawing/2016/ink" xmlns:am3d="http://schemas.microsoft.com/office/drawing/2017/model3d" xmlns:o="urn:schemas-microsoft-com:office:office" xmlns:r="http://schemas.openxmlformats.org/officeDocument/2006/relationships" xmlns:m="http://schemas.openxmlformats.org/officeDocument/2006/math" xmlns:v="urn:schemas-microsoft-com:vml" xmlns:wp14="http://schemas.microsoft.com/office/word/2010/wordprocessingDrawing" xmlns:wp="http://schemas.openxmlformats.org/drawingml/2006/wordprocessingDrawing" xmlns:w10="urn:schemas-microsoft-com:office:word" xmlns:w="http://schemas.openxmlformats.org/wordprocessingml/2006/main" xmlns:w14="http://schemas.microsoft.com/office/word/2010/wordml" xmlns:w15="http://schemas.microsoft.com/office/word/2012/wordml" xmlns:w16cex="http://schemas.microsoft.com/office/word/2018/wordml/cex" xmlns:w16cid="http://schemas.microsoft.com/office/word/2016/wordml/cid" xmlns:w16="http://schemas.microsoft.com/office/word/2018/wordml" xmlns:w16se="http://schemas.microsoft.com/office/word/2015/wordml/symex" xmlns:wpg="http://schemas.microsoft.com/office/word/2010/wordprocessingGroup" xmlns:wpi="http://schemas.microsoft.com/office/word/2010/wordprocessingInk" xmlns:wne="http://schemas.microsoft.com/office/word/2006/wordml" xmlns:wps="http://schemas.microsoft.com/office/word/2010/wordprocessingShape" mc:Ignorable="w14 w15 w16se w16cid w16 w16cex wp14">
   <w:numPicBullet w:numPicBulletId="0">
     <w:pict>
       <v:shapetype id="_x0000_t75" coordsize="21600,21600" o:spt="75" o:preferrelative="t" path="m@4@5l@4@11@9@11@9@5xe" filled="f" stroked="f">
@@ -3786,7 +3615,7 @@
         <v:path o:extrusionok="f" gradientshapeok="t" o:connecttype="rect"/>
         <o:lock v:ext="edit" aspectratio="t"/>
       </v:shapetype>
-      <v:shape id="_x0000_i1026" type="#_x0000_t75" style="width:8.25pt;height:8.25pt" o:bullet="t">
+      <v:shape id="_x0000_i1055" type="#_x0000_t75" style="width:8.25pt;height:8.25pt" o:bullet="t">
         <v:imagedata r:id="rId1" o:title="art29"/>
       </v:shape>
     </w:pict>
@@ -7563,7 +7392,7 @@
 </file>
 
 <file path=word/styles.xml><?xml version="1.0" encoding="utf-8"?>
-<w:styles xmlns:mc="http://schemas.openxmlformats.org/markup-compatibility/2006" xmlns:r="http://schemas.openxmlformats.org/officeDocument/2006/relationships" xmlns:w="http://schemas.openxmlformats.org/wordprocessingml/2006/main" xmlns:w14="http://schemas.microsoft.com/office/word/2010/wordml" xmlns:w15="http://schemas.microsoft.com/office/word/2012/wordml" xmlns:w16cid="http://schemas.microsoft.com/office/word/2016/wordml/cid" xmlns:w16se="http://schemas.microsoft.com/office/word/2015/wordml/symex" mc:Ignorable="w14 w15 w16se w16cid">
+<w:styles xmlns:mc="http://schemas.openxmlformats.org/markup-compatibility/2006" xmlns:r="http://schemas.openxmlformats.org/officeDocument/2006/relationships" xmlns:w="http://schemas.openxmlformats.org/wordprocessingml/2006/main" xmlns:w14="http://schemas.microsoft.com/office/word/2010/wordml" xmlns:w15="http://schemas.microsoft.com/office/word/2012/wordml" xmlns:w16cex="http://schemas.microsoft.com/office/word/2018/wordml/cex" xmlns:w16cid="http://schemas.microsoft.com/office/word/2016/wordml/cid" xmlns:w16="http://schemas.microsoft.com/office/word/2018/wordml" xmlns:w16se="http://schemas.microsoft.com/office/word/2015/wordml/symex" mc:Ignorable="w14 w15 w16se w16cid w16 w16cex">
   <w:docDefaults>
     <w:rPrDefault>
       <w:rPr>
@@ -7579,7 +7408,7 @@
       </w:pPr>
     </w:pPrDefault>
   </w:docDefaults>
-  <w:latentStyles w:defLockedState="0" w:defUIPriority="99" w:defSemiHidden="0" w:defUnhideWhenUsed="0" w:defQFormat="0" w:count="375">
+  <w:latentStyles w:defLockedState="0" w:defUIPriority="99" w:defSemiHidden="0" w:defUnhideWhenUsed="0" w:defQFormat="0" w:count="376">
     <w:lsdException w:name="Normal" w:uiPriority="0" w:qFormat="1"/>
     <w:lsdException w:name="heading 1" w:uiPriority="9" w:qFormat="1"/>
     <w:lsdException w:name="heading 2" w:semiHidden="1" w:uiPriority="9" w:unhideWhenUsed="1" w:qFormat="1"/>
@@ -7685,7 +7514,6 @@
     <w:lsdException w:name="HTML Sample" w:semiHidden="1" w:unhideWhenUsed="1"/>
     <w:lsdException w:name="HTML Typewriter" w:semiHidden="1" w:unhideWhenUsed="1"/>
     <w:lsdException w:name="HTML Variable" w:semiHidden="1" w:unhideWhenUsed="1"/>
-    <w:lsdException w:name="Normal Table" w:semiHidden="1" w:unhideWhenUsed="1"/>
     <w:lsdException w:name="annotation subject" w:semiHidden="1" w:unhideWhenUsed="1"/>
     <w:lsdException w:name="No List" w:semiHidden="1" w:unhideWhenUsed="1"/>
     <w:lsdException w:name="Outline List 1" w:semiHidden="1" w:unhideWhenUsed="1"/>
@@ -7732,10 +7560,8 @@
     <w:lsdException w:name="Table Subtle 2" w:semiHidden="1" w:unhideWhenUsed="1"/>
     <w:lsdException w:name="Table Web 1" w:semiHidden="1" w:unhideWhenUsed="1"/>
     <w:lsdException w:name="Table Web 2" w:semiHidden="1" w:unhideWhenUsed="1"/>
-    <w:lsdException w:name="Table Web 3" w:semiHidden="1" w:unhideWhenUsed="1"/>
     <w:lsdException w:name="Balloon Text" w:semiHidden="1" w:unhideWhenUsed="1"/>
     <w:lsdException w:name="Table Grid" w:uiPriority="59"/>
-    <w:lsdException w:name="Table Theme" w:semiHidden="1" w:unhideWhenUsed="1"/>
     <w:lsdException w:name="Placeholder Text" w:semiHidden="1"/>
     <w:lsdException w:name="No Spacing" w:uiPriority="1" w:qFormat="1"/>
     <w:lsdException w:name="Light Shading" w:uiPriority="60"/>
@@ -7955,6 +7781,7 @@
     <w:lsdException w:name="Smart Hyperlink" w:semiHidden="1" w:unhideWhenUsed="1"/>
     <w:lsdException w:name="Hashtag" w:semiHidden="1" w:unhideWhenUsed="1"/>
     <w:lsdException w:name="Unresolved Mention" w:semiHidden="1" w:unhideWhenUsed="1"/>
+    <w:lsdException w:name="Smart Link" w:semiHidden="1" w:unhideWhenUsed="1"/>
   </w:latentStyles>
   <w:style w:type="paragraph" w:default="1" w:styleId="Normal">
     <w:name w:val="Normal"/>

</xml_diff>